<commit_message>
:sparkles: deep cleaning of repo
</commit_message>
<xml_diff>
--- a/Annotation Guideline CDL.docx
+++ b/Annotation Guideline CDL.docx
@@ -364,12 +364,12 @@
           <wp:inline distB="114300" distT="114300" distL="114300" distR="114300">
             <wp:extent cx="5731200" cy="3619500"/>
             <wp:effectExtent b="0" l="0" r="0" t="0"/>
-            <wp:docPr id="3" name="image2.png"/>
+            <wp:docPr id="6" name="image3.png"/>
             <a:graphic>
               <a:graphicData uri="http://schemas.openxmlformats.org/drawingml/2006/picture">
                 <pic:pic>
                   <pic:nvPicPr>
-                    <pic:cNvPr id="0" name="image2.png"/>
+                    <pic:cNvPr id="0" name="image3.png"/>
                     <pic:cNvPicPr preferRelativeResize="0"/>
                   </pic:nvPicPr>
                   <pic:blipFill>
@@ -1081,7 +1081,7 @@
           <w:right w:color="d9d9e3" w:space="0" w:sz="0" w:val="none"/>
           <w:between w:color="d9d9e3" w:space="0" w:sz="0" w:val="none"/>
         </w:pBdr>
-        <w:spacing w:after="300" w:lineRule="auto"/>
+        <w:spacing w:after="0" w:afterAutospacing="0" w:lineRule="auto"/>
         <w:ind w:left="720" w:hanging="360"/>
         <w:rPr>
           <w:rFonts w:ascii="Roboto" w:cs="Roboto" w:eastAsia="Roboto" w:hAnsi="Roboto"/>
@@ -1100,6 +1100,179 @@
           <w:rtl w:val="0"/>
         </w:rPr>
         <w:t xml:space="preserve">Does the present text discuss a (more multiple) cause(s) of inflation?</w:t>
+      </w:r>
+    </w:p>
+    <w:p>
+      <w:pPr>
+        <w:numPr>
+          <w:ilvl w:val="1"/>
+          <w:numId w:val="3"/>
+        </w:numPr>
+        <w:pBdr>
+          <w:top w:color="d9d9e3" w:space="0" w:sz="0" w:val="none"/>
+          <w:left w:color="d9d9e3" w:space="0" w:sz="0" w:val="none"/>
+          <w:bottom w:color="d9d9e3" w:space="0" w:sz="0" w:val="none"/>
+          <w:right w:color="d9d9e3" w:space="0" w:sz="0" w:val="none"/>
+          <w:between w:color="d9d9e3" w:space="0" w:sz="0" w:val="none"/>
+        </w:pBdr>
+        <w:spacing w:after="0" w:afterAutospacing="0" w:lineRule="auto"/>
+        <w:ind w:left="1440" w:hanging="360"/>
+        <w:rPr>
+          <w:rFonts w:ascii="Roboto" w:cs="Roboto" w:eastAsia="Roboto" w:hAnsi="Roboto"/>
+          <w:b w:val="1"/>
+          <w:color w:val="374151"/>
+          <w:sz w:val="24"/>
+          <w:szCs w:val="24"/>
+          <w:u w:val="none"/>
+        </w:rPr>
+      </w:pPr>
+      <w:r>
+        <w:rPr>
+          <w:rFonts w:ascii="Roboto" w:cs="Roboto" w:eastAsia="Roboto" w:hAnsi="Roboto"/>
+          <w:b w:val="1"/>
+          <w:color w:val="374151"/>
+          <w:sz w:val="24"/>
+          <w:szCs w:val="24"/>
+          <w:rtl w:val="0"/>
+        </w:rPr>
+        <w:t xml:space="preserve">inflation-cause-related: cause of inflation is mentioned in this narrative</w:t>
+      </w:r>
+    </w:p>
+    <w:p>
+      <w:pPr>
+        <w:numPr>
+          <w:ilvl w:val="1"/>
+          <w:numId w:val="3"/>
+        </w:numPr>
+        <w:pBdr>
+          <w:top w:color="d9d9e3" w:space="0" w:sz="0" w:val="none"/>
+          <w:left w:color="d9d9e3" w:space="0" w:sz="0" w:val="none"/>
+          <w:bottom w:color="d9d9e3" w:space="0" w:sz="0" w:val="none"/>
+          <w:right w:color="d9d9e3" w:space="0" w:sz="0" w:val="none"/>
+          <w:between w:color="d9d9e3" w:space="0" w:sz="0" w:val="none"/>
+        </w:pBdr>
+        <w:spacing w:after="0" w:afterAutospacing="0" w:lineRule="auto"/>
+        <w:ind w:left="1440" w:hanging="360"/>
+        <w:rPr>
+          <w:rFonts w:ascii="Roboto" w:cs="Roboto" w:eastAsia="Roboto" w:hAnsi="Roboto"/>
+          <w:b w:val="1"/>
+          <w:color w:val="374151"/>
+          <w:sz w:val="24"/>
+          <w:szCs w:val="24"/>
+          <w:u w:val="none"/>
+        </w:rPr>
+      </w:pPr>
+      <w:r>
+        <w:rPr>
+          <w:rFonts w:ascii="Roboto" w:cs="Roboto" w:eastAsia="Roboto" w:hAnsi="Roboto"/>
+          <w:b w:val="1"/>
+          <w:color w:val="374151"/>
+          <w:sz w:val="24"/>
+          <w:szCs w:val="24"/>
+          <w:rtl w:val="0"/>
+        </w:rPr>
+        <w:t xml:space="preserve">inflation-related: inflation is a part of the core story, but the core story is not limited to its cause, example topic can also be the effect of inflation etc.</w:t>
+      </w:r>
+    </w:p>
+    <w:p>
+      <w:pPr>
+        <w:numPr>
+          <w:ilvl w:val="1"/>
+          <w:numId w:val="3"/>
+        </w:numPr>
+        <w:pBdr>
+          <w:top w:color="d9d9e3" w:space="0" w:sz="0" w:val="none"/>
+          <w:left w:color="d9d9e3" w:space="0" w:sz="0" w:val="none"/>
+          <w:bottom w:color="d9d9e3" w:space="0" w:sz="0" w:val="none"/>
+          <w:right w:color="d9d9e3" w:space="0" w:sz="0" w:val="none"/>
+          <w:between w:color="d9d9e3" w:space="0" w:sz="0" w:val="none"/>
+        </w:pBdr>
+        <w:spacing w:after="300" w:lineRule="auto"/>
+        <w:ind w:left="1440" w:hanging="360"/>
+        <w:rPr>
+          <w:rFonts w:ascii="Roboto" w:cs="Roboto" w:eastAsia="Roboto" w:hAnsi="Roboto"/>
+          <w:b w:val="1"/>
+          <w:color w:val="374151"/>
+          <w:sz w:val="24"/>
+          <w:szCs w:val="24"/>
+          <w:u w:val="none"/>
+        </w:rPr>
+      </w:pPr>
+      <w:r>
+        <w:rPr>
+          <w:rFonts w:ascii="Roboto" w:cs="Roboto" w:eastAsia="Roboto" w:hAnsi="Roboto"/>
+          <w:b w:val="1"/>
+          <w:color w:val="374151"/>
+          <w:sz w:val="24"/>
+          <w:szCs w:val="24"/>
+          <w:rtl w:val="0"/>
+        </w:rPr>
+        <w:t xml:space="preserve">non-inflation-related: inflation is not a part of the core story</w:t>
+      </w:r>
+    </w:p>
+    <w:p>
+      <w:pPr>
+        <w:pBdr>
+          <w:top w:color="d9d9e3" w:space="0" w:sz="0" w:val="none"/>
+          <w:left w:color="d9d9e3" w:space="0" w:sz="0" w:val="none"/>
+          <w:bottom w:color="d9d9e3" w:space="0" w:sz="0" w:val="none"/>
+          <w:right w:color="d9d9e3" w:space="0" w:sz="0" w:val="none"/>
+          <w:between w:color="d9d9e3" w:space="0" w:sz="0" w:val="none"/>
+        </w:pBdr>
+        <w:spacing w:after="300" w:lineRule="auto"/>
+        <w:rPr>
+          <w:rFonts w:ascii="Roboto" w:cs="Roboto" w:eastAsia="Roboto" w:hAnsi="Roboto"/>
+          <w:b w:val="1"/>
+          <w:color w:val="374151"/>
+          <w:sz w:val="24"/>
+          <w:szCs w:val="24"/>
+        </w:rPr>
+      </w:pPr>
+      <w:r>
+        <w:rPr>
+          <w:rFonts w:ascii="Roboto" w:cs="Roboto" w:eastAsia="Roboto" w:hAnsi="Roboto"/>
+          <w:b w:val="1"/>
+          <w:color w:val="374151"/>
+          <w:sz w:val="24"/>
+          <w:szCs w:val="24"/>
+        </w:rPr>
+        <w:drawing>
+          <wp:inline distB="114300" distT="114300" distL="114300" distR="114300">
+            <wp:extent cx="3790950" cy="2638425"/>
+            <wp:effectExtent b="0" l="0" r="0" t="0"/>
+            <wp:docPr id="3" name="image4.png"/>
+            <a:graphic>
+              <a:graphicData uri="http://schemas.openxmlformats.org/drawingml/2006/picture">
+                <pic:pic>
+                  <pic:nvPicPr>
+                    <pic:cNvPr id="0" name="image4.png"/>
+                    <pic:cNvPicPr preferRelativeResize="0"/>
+                  </pic:nvPicPr>
+                  <pic:blipFill>
+                    <a:blip r:embed="rId7"/>
+                    <a:srcRect b="0" l="0" r="0" t="0"/>
+                    <a:stretch>
+                      <a:fillRect/>
+                    </a:stretch>
+                  </pic:blipFill>
+                  <pic:spPr>
+                    <a:xfrm>
+                      <a:off x="0" y="0"/>
+                      <a:ext cx="3790950" cy="2638425"/>
+                    </a:xfrm>
+                    <a:prstGeom prst="rect"/>
+                    <a:ln/>
+                  </pic:spPr>
+                </pic:pic>
+              </a:graphicData>
+            </a:graphic>
+          </wp:inline>
+        </w:drawing>
+      </w:r>
+      <w:r>
+        <w:rPr>
+          <w:rtl w:val="0"/>
+        </w:rPr>
       </w:r>
     </w:p>
     <w:p>
@@ -1199,321 +1372,25 @@
         <w:spacing w:after="300" w:lineRule="auto"/>
         <w:rPr>
           <w:rFonts w:ascii="Roboto" w:cs="Roboto" w:eastAsia="Roboto" w:hAnsi="Roboto"/>
-          <w:color w:val="374151"/>
-          <w:sz w:val="24"/>
-          <w:szCs w:val="24"/>
-        </w:rPr>
-      </w:pPr>
-      <w:r>
-        <w:rPr>
-          <w:rFonts w:ascii="Roboto" w:cs="Roboto" w:eastAsia="Roboto" w:hAnsi="Roboto"/>
-          <w:color w:val="374151"/>
-          <w:sz w:val="24"/>
-          <w:szCs w:val="24"/>
-          <w:rtl w:val="0"/>
-        </w:rPr>
-        <w:t xml:space="preserve">With this task we try to identify the narratives in the present text. As discussed earlier, a crucial part that distinguishes narratives from other text types is the fact that it includes a </w:t>
-      </w:r>
-      <w:r>
-        <w:rPr>
-          <w:rFonts w:ascii="Roboto" w:cs="Roboto" w:eastAsia="Roboto" w:hAnsi="Roboto"/>
           <w:b w:val="1"/>
           <w:color w:val="374151"/>
           <w:sz w:val="24"/>
           <w:szCs w:val="24"/>
-          <w:rtl w:val="0"/>
-        </w:rPr>
-        <w:t xml:space="preserve">sequence of events</w:t>
-      </w:r>
-      <w:r>
-        <w:rPr>
-          <w:rFonts w:ascii="Roboto" w:cs="Roboto" w:eastAsia="Roboto" w:hAnsi="Roboto"/>
-          <w:color w:val="374151"/>
-          <w:sz w:val="24"/>
-          <w:szCs w:val="24"/>
-          <w:rtl w:val="0"/>
-        </w:rPr>
-        <w:t xml:space="preserve">, in which entities/characters play a role. </w:t>
-      </w:r>
-    </w:p>
-    <w:p>
-      <w:pPr>
-        <w:pBdr>
-          <w:top w:color="d9d9e3" w:space="0" w:sz="0" w:val="none"/>
-          <w:left w:color="d9d9e3" w:space="0" w:sz="0" w:val="none"/>
-          <w:bottom w:color="d9d9e3" w:space="0" w:sz="0" w:val="none"/>
-          <w:right w:color="d9d9e3" w:space="0" w:sz="0" w:val="none"/>
-          <w:between w:color="d9d9e3" w:space="0" w:sz="0" w:val="none"/>
-        </w:pBdr>
-        <w:spacing w:after="300" w:lineRule="auto"/>
-        <w:rPr>
-          <w:rFonts w:ascii="Roboto" w:cs="Roboto" w:eastAsia="Roboto" w:hAnsi="Roboto"/>
-          <w:color w:val="374151"/>
-          <w:sz w:val="24"/>
-          <w:szCs w:val="24"/>
-        </w:rPr>
-      </w:pPr>
-      <w:r>
-        <w:rPr>
-          <w:rFonts w:ascii="Roboto" w:cs="Roboto" w:eastAsia="Roboto" w:hAnsi="Roboto"/>
-          <w:color w:val="374151"/>
-          <w:sz w:val="24"/>
-          <w:szCs w:val="24"/>
-          <w:rtl w:val="0"/>
-        </w:rPr>
-        <w:t xml:space="preserve">As a starting point we use the code system delivered by Andre et al. (2023) study on inflation narratives among households and experts. We add the code “inflation”, which includes events that describe a rise in prices. The central task is therefore to </w:t>
-      </w:r>
+        </w:rPr>
+      </w:pPr>
       <w:r>
         <w:rPr>
           <w:rFonts w:ascii="Roboto" w:cs="Roboto" w:eastAsia="Roboto" w:hAnsi="Roboto"/>
           <w:b w:val="1"/>
-          <w:color w:val="374151"/>
-          <w:sz w:val="24"/>
-          <w:szCs w:val="24"/>
-          <w:rtl w:val="0"/>
-        </w:rPr>
-        <w:t xml:space="preserve">assign the different codes to sequences</w:t>
-      </w:r>
-      <w:r>
-        <w:rPr>
-          <w:rFonts w:ascii="Roboto" w:cs="Roboto" w:eastAsia="Roboto" w:hAnsi="Roboto"/>
-          <w:color w:val="374151"/>
-          <w:sz w:val="24"/>
-          <w:szCs w:val="24"/>
-          <w:rtl w:val="0"/>
-        </w:rPr>
-        <w:t xml:space="preserve"> in the text, e.g.:</w:t>
-      </w:r>
-    </w:p>
-    <w:p>
-      <w:pPr>
-        <w:pBdr>
-          <w:top w:color="d9d9e3" w:space="0" w:sz="0" w:val="none"/>
-          <w:left w:color="d9d9e3" w:space="0" w:sz="0" w:val="none"/>
-          <w:bottom w:color="d9d9e3" w:space="0" w:sz="0" w:val="none"/>
-          <w:right w:color="d9d9e3" w:space="0" w:sz="0" w:val="none"/>
-          <w:between w:color="d9d9e3" w:space="0" w:sz="0" w:val="none"/>
-        </w:pBdr>
-        <w:spacing w:after="300" w:lineRule="auto"/>
-        <w:rPr>
-          <w:rFonts w:ascii="Roboto" w:cs="Roboto" w:eastAsia="Roboto" w:hAnsi="Roboto"/>
-          <w:i w:val="1"/>
-          <w:color w:val="374151"/>
-          <w:sz w:val="24"/>
-          <w:szCs w:val="24"/>
-        </w:rPr>
-      </w:pPr>
-      <w:r>
-        <w:rPr>
-          <w:rFonts w:ascii="Roboto" w:cs="Roboto" w:eastAsia="Roboto" w:hAnsi="Roboto"/>
-          <w:i w:val="1"/>
-          <w:color w:val="374151"/>
-          <w:sz w:val="24"/>
-          <w:szCs w:val="24"/>
-          <w:rtl w:val="0"/>
-        </w:rPr>
-        <w:t xml:space="preserve">“</w:t>
-      </w:r>
-      <w:r>
-        <w:rPr>
-          <w:rFonts w:ascii="Roboto" w:cs="Roboto" w:eastAsia="Roboto" w:hAnsi="Roboto"/>
-          <w:i w:val="1"/>
-          <w:color w:val="374151"/>
-          <w:sz w:val="24"/>
-          <w:szCs w:val="24"/>
-          <w:highlight w:val="yellow"/>
-          <w:rtl w:val="0"/>
-        </w:rPr>
-        <w:t xml:space="preserve">The Federal Reserve's response to the COVID-19 shock, marked by slashing interest rates and injecting massive liquidity, was intended to stabilize the economy but ultimately contributed to rising inflation</w:t>
-      </w:r>
-      <w:r>
-        <w:rPr>
-          <w:rFonts w:ascii="Roboto" w:cs="Roboto" w:eastAsia="Roboto" w:hAnsi="Roboto"/>
-          <w:i w:val="1"/>
-          <w:color w:val="374151"/>
-          <w:sz w:val="24"/>
-          <w:szCs w:val="24"/>
-          <w:rtl w:val="0"/>
-        </w:rPr>
-        <w:t xml:space="preserve">.</w:t>
-      </w:r>
-      <w:r>
-        <w:rPr>
-          <w:rFonts w:ascii="Roboto" w:cs="Roboto" w:eastAsia="Roboto" w:hAnsi="Roboto"/>
-          <w:i w:val="1"/>
-          <w:color w:val="374151"/>
-          <w:sz w:val="24"/>
-          <w:szCs w:val="24"/>
-          <w:highlight w:val="yellow"/>
-          <w:rtl w:val="0"/>
-        </w:rPr>
-        <w:t xml:space="preserve"> By keeping these policies in place too long, </w:t>
-      </w:r>
-      <w:r>
-        <w:rPr>
-          <w:rFonts w:ascii="Roboto" w:cs="Roboto" w:eastAsia="Roboto" w:hAnsi="Roboto"/>
-          <w:i w:val="1"/>
-          <w:color w:val="374151"/>
-          <w:sz w:val="24"/>
-          <w:szCs w:val="24"/>
-          <w:shd w:fill="6d9eeb" w:val="clear"/>
-          <w:rtl w:val="0"/>
-        </w:rPr>
-        <w:t xml:space="preserve">even as demand rebounded</w:t>
-      </w:r>
-      <w:r>
-        <w:rPr>
-          <w:rFonts w:ascii="Roboto" w:cs="Roboto" w:eastAsia="Roboto" w:hAnsi="Roboto"/>
-          <w:i w:val="1"/>
-          <w:color w:val="374151"/>
-          <w:sz w:val="24"/>
-          <w:szCs w:val="24"/>
-          <w:highlight w:val="yellow"/>
-          <w:rtl w:val="0"/>
-        </w:rPr>
-        <w:t xml:space="preserve"> </w:t>
-      </w:r>
-      <w:r>
-        <w:rPr>
-          <w:rFonts w:ascii="Roboto" w:cs="Roboto" w:eastAsia="Roboto" w:hAnsi="Roboto"/>
-          <w:i w:val="1"/>
-          <w:color w:val="374151"/>
-          <w:sz w:val="24"/>
-          <w:szCs w:val="24"/>
-          <w:highlight w:val="magenta"/>
-          <w:rtl w:val="0"/>
-        </w:rPr>
-        <w:t xml:space="preserve">and supply chains remained disrupted,</w:t>
-      </w:r>
-      <w:r>
-        <w:rPr>
-          <w:rFonts w:ascii="Roboto" w:cs="Roboto" w:eastAsia="Roboto" w:hAnsi="Roboto"/>
-          <w:i w:val="1"/>
-          <w:color w:val="374151"/>
-          <w:sz w:val="24"/>
-          <w:szCs w:val="24"/>
-          <w:highlight w:val="yellow"/>
-          <w:rtl w:val="0"/>
-        </w:rPr>
-        <w:t xml:space="preserve"> the Fed fueled </w:t>
-      </w:r>
-      <w:r>
-        <w:rPr>
-          <w:rFonts w:ascii="Roboto" w:cs="Roboto" w:eastAsia="Roboto" w:hAnsi="Roboto"/>
-          <w:i w:val="1"/>
-          <w:color w:val="374151"/>
-          <w:sz w:val="24"/>
-          <w:szCs w:val="24"/>
-          <w:shd w:fill="6aa84f" w:val="clear"/>
-          <w:rtl w:val="0"/>
-        </w:rPr>
-        <w:t xml:space="preserve">excessive demand</w:t>
-      </w:r>
-      <w:r>
-        <w:rPr>
-          <w:rFonts w:ascii="Roboto" w:cs="Roboto" w:eastAsia="Roboto" w:hAnsi="Roboto"/>
-          <w:i w:val="1"/>
-          <w:color w:val="374151"/>
-          <w:sz w:val="24"/>
-          <w:szCs w:val="24"/>
-          <w:highlight w:val="yellow"/>
-          <w:rtl w:val="0"/>
-        </w:rPr>
-        <w:t xml:space="preserve"> and thus </w:t>
-      </w:r>
-      <w:r>
-        <w:rPr>
-          <w:rFonts w:ascii="Roboto" w:cs="Roboto" w:eastAsia="Roboto" w:hAnsi="Roboto"/>
-          <w:i w:val="1"/>
-          <w:color w:val="374151"/>
-          <w:sz w:val="24"/>
-          <w:szCs w:val="24"/>
-          <w:highlight w:val="red"/>
-          <w:rtl w:val="0"/>
-        </w:rPr>
-        <w:t xml:space="preserve">price increases</w:t>
-      </w:r>
-      <w:r>
-        <w:rPr>
-          <w:rFonts w:ascii="Roboto" w:cs="Roboto" w:eastAsia="Roboto" w:hAnsi="Roboto"/>
-          <w:i w:val="1"/>
-          <w:color w:val="374151"/>
-          <w:sz w:val="24"/>
-          <w:szCs w:val="24"/>
-          <w:highlight w:val="yellow"/>
-          <w:rtl w:val="0"/>
-        </w:rPr>
-        <w:t xml:space="preserve">.</w:t>
-      </w:r>
-      <w:r>
-        <w:rPr>
-          <w:rFonts w:ascii="Roboto" w:cs="Roboto" w:eastAsia="Roboto" w:hAnsi="Roboto"/>
-          <w:i w:val="1"/>
-          <w:color w:val="374151"/>
-          <w:sz w:val="24"/>
-          <w:szCs w:val="24"/>
-          <w:rtl w:val="0"/>
-        </w:rPr>
-        <w:t xml:space="preserve">”</w:t>
-      </w:r>
-    </w:p>
-    <w:p>
-      <w:pPr>
-        <w:pBdr>
-          <w:top w:color="d9d9e3" w:space="0" w:sz="0" w:val="none"/>
-          <w:left w:color="d9d9e3" w:space="0" w:sz="0" w:val="none"/>
-          <w:bottom w:color="d9d9e3" w:space="0" w:sz="0" w:val="none"/>
-          <w:right w:color="d9d9e3" w:space="0" w:sz="0" w:val="none"/>
-          <w:between w:color="d9d9e3" w:space="0" w:sz="0" w:val="none"/>
-        </w:pBdr>
-        <w:spacing w:after="300" w:lineRule="auto"/>
-        <w:rPr>
-          <w:rFonts w:ascii="Roboto" w:cs="Roboto" w:eastAsia="Roboto" w:hAnsi="Roboto"/>
-          <w:color w:val="374151"/>
-          <w:sz w:val="24"/>
-          <w:szCs w:val="24"/>
-        </w:rPr>
-      </w:pPr>
-      <w:r>
-        <w:rPr>
-          <w:rFonts w:ascii="Roboto" w:cs="Roboto" w:eastAsia="Roboto" w:hAnsi="Roboto"/>
-          <w:color w:val="374151"/>
-          <w:sz w:val="24"/>
-          <w:szCs w:val="24"/>
-          <w:rtl w:val="0"/>
-        </w:rPr>
-        <w:t xml:space="preserve">This example serves as orientation and is generated by ChatGPT4. The story of this paragraph is a collection of events involving the event of 1. Monetary Policy (yellow), 2. “Pent-up demand”,  3. “Supply chain issues”, 4. “Demand residuals”, and 5. “inflation”. </w:t>
-      </w:r>
-    </w:p>
-    <w:p>
-      <w:pPr>
-        <w:pBdr>
-          <w:top w:color="d9d9e3" w:space="0" w:sz="0" w:val="none"/>
-          <w:left w:color="d9d9e3" w:space="0" w:sz="0" w:val="none"/>
-          <w:bottom w:color="d9d9e3" w:space="0" w:sz="0" w:val="none"/>
-          <w:right w:color="d9d9e3" w:space="0" w:sz="0" w:val="none"/>
-          <w:between w:color="d9d9e3" w:space="0" w:sz="0" w:val="none"/>
-        </w:pBdr>
-        <w:spacing w:after="300" w:lineRule="auto"/>
-        <w:rPr>
-          <w:rFonts w:ascii="Roboto" w:cs="Roboto" w:eastAsia="Roboto" w:hAnsi="Roboto"/>
-          <w:color w:val="374151"/>
-          <w:sz w:val="24"/>
-          <w:szCs w:val="24"/>
-        </w:rPr>
-      </w:pPr>
-      <w:r>
-        <w:rPr>
-          <w:rFonts w:ascii="Roboto" w:cs="Roboto" w:eastAsia="Roboto" w:hAnsi="Roboto"/>
           <w:color w:val="374151"/>
           <w:sz w:val="24"/>
           <w:szCs w:val="24"/>
         </w:rPr>
         <w:drawing>
           <wp:inline distB="114300" distT="114300" distL="114300" distR="114300">
-            <wp:extent cx="5429250" cy="7858125"/>
+            <wp:extent cx="3724275" cy="4848225"/>
             <wp:effectExtent b="0" l="0" r="0" t="0"/>
-            <wp:docPr id="2" name="image1.png"/>
+            <wp:docPr id="4" name="image1.png"/>
             <a:graphic>
               <a:graphicData uri="http://schemas.openxmlformats.org/drawingml/2006/picture">
                 <pic:pic>
@@ -1522,7 +1399,368 @@
                     <pic:cNvPicPr preferRelativeResize="0"/>
                   </pic:nvPicPr>
                   <pic:blipFill>
-                    <a:blip r:embed="rId7"/>
+                    <a:blip r:embed="rId8"/>
+                    <a:srcRect b="0" l="0" r="0" t="0"/>
+                    <a:stretch>
+                      <a:fillRect/>
+                    </a:stretch>
+                  </pic:blipFill>
+                  <pic:spPr>
+                    <a:xfrm>
+                      <a:off x="0" y="0"/>
+                      <a:ext cx="3724275" cy="4848225"/>
+                    </a:xfrm>
+                    <a:prstGeom prst="rect"/>
+                    <a:ln/>
+                  </pic:spPr>
+                </pic:pic>
+              </a:graphicData>
+            </a:graphic>
+          </wp:inline>
+        </w:drawing>
+      </w:r>
+      <w:r>
+        <w:rPr>
+          <w:rtl w:val="0"/>
+        </w:rPr>
+      </w:r>
+    </w:p>
+    <w:p>
+      <w:pPr>
+        <w:pBdr>
+          <w:top w:color="d9d9e3" w:space="0" w:sz="0" w:val="none"/>
+          <w:left w:color="d9d9e3" w:space="0" w:sz="0" w:val="none"/>
+          <w:bottom w:color="d9d9e3" w:space="0" w:sz="0" w:val="none"/>
+          <w:right w:color="d9d9e3" w:space="0" w:sz="0" w:val="none"/>
+          <w:between w:color="d9d9e3" w:space="0" w:sz="0" w:val="none"/>
+        </w:pBdr>
+        <w:spacing w:after="300" w:lineRule="auto"/>
+        <w:rPr>
+          <w:rFonts w:ascii="Roboto" w:cs="Roboto" w:eastAsia="Roboto" w:hAnsi="Roboto"/>
+          <w:color w:val="374151"/>
+          <w:sz w:val="24"/>
+          <w:szCs w:val="24"/>
+        </w:rPr>
+      </w:pPr>
+      <w:r>
+        <w:rPr>
+          <w:rFonts w:ascii="Roboto" w:cs="Roboto" w:eastAsia="Roboto" w:hAnsi="Roboto"/>
+          <w:color w:val="374151"/>
+          <w:sz w:val="24"/>
+          <w:szCs w:val="24"/>
+          <w:rtl w:val="0"/>
+        </w:rPr>
+        <w:t xml:space="preserve">With this task we try to identify the narratives in the present text. As discussed earlier, a crucial part that distinguishes narratives from other text types is the fact that it includes a </w:t>
+      </w:r>
+      <w:r>
+        <w:rPr>
+          <w:rFonts w:ascii="Roboto" w:cs="Roboto" w:eastAsia="Roboto" w:hAnsi="Roboto"/>
+          <w:b w:val="1"/>
+          <w:color w:val="374151"/>
+          <w:sz w:val="24"/>
+          <w:szCs w:val="24"/>
+          <w:rtl w:val="0"/>
+        </w:rPr>
+        <w:t xml:space="preserve">sequence of events</w:t>
+      </w:r>
+      <w:r>
+        <w:rPr>
+          <w:rFonts w:ascii="Roboto" w:cs="Roboto" w:eastAsia="Roboto" w:hAnsi="Roboto"/>
+          <w:color w:val="374151"/>
+          <w:sz w:val="24"/>
+          <w:szCs w:val="24"/>
+          <w:rtl w:val="0"/>
+        </w:rPr>
+        <w:t xml:space="preserve">, in which entities/characters play a role. </w:t>
+      </w:r>
+    </w:p>
+    <w:p>
+      <w:pPr>
+        <w:pBdr>
+          <w:top w:color="d9d9e3" w:space="0" w:sz="0" w:val="none"/>
+          <w:left w:color="d9d9e3" w:space="0" w:sz="0" w:val="none"/>
+          <w:bottom w:color="d9d9e3" w:space="0" w:sz="0" w:val="none"/>
+          <w:right w:color="d9d9e3" w:space="0" w:sz="0" w:val="none"/>
+          <w:between w:color="d9d9e3" w:space="0" w:sz="0" w:val="none"/>
+        </w:pBdr>
+        <w:spacing w:after="300" w:lineRule="auto"/>
+        <w:rPr>
+          <w:rFonts w:ascii="Roboto" w:cs="Roboto" w:eastAsia="Roboto" w:hAnsi="Roboto"/>
+          <w:color w:val="374151"/>
+          <w:sz w:val="24"/>
+          <w:szCs w:val="24"/>
+        </w:rPr>
+      </w:pPr>
+      <w:r>
+        <w:rPr>
+          <w:rFonts w:ascii="Roboto" w:cs="Roboto" w:eastAsia="Roboto" w:hAnsi="Roboto"/>
+          <w:color w:val="374151"/>
+          <w:sz w:val="24"/>
+          <w:szCs w:val="24"/>
+          <w:rtl w:val="0"/>
+        </w:rPr>
+        <w:t xml:space="preserve">As a starting point we use the code system delivered by Andre et al. (2023) study on inflation narratives among households and experts. We add the code “inflation”, which includes events that describe a rise in prices. The central task is therefore to </w:t>
+      </w:r>
+      <w:r>
+        <w:rPr>
+          <w:rFonts w:ascii="Roboto" w:cs="Roboto" w:eastAsia="Roboto" w:hAnsi="Roboto"/>
+          <w:b w:val="1"/>
+          <w:color w:val="374151"/>
+          <w:sz w:val="24"/>
+          <w:szCs w:val="24"/>
+          <w:rtl w:val="0"/>
+        </w:rPr>
+        <w:t xml:space="preserve">assign the different codes to sequences</w:t>
+      </w:r>
+      <w:r>
+        <w:rPr>
+          <w:rFonts w:ascii="Roboto" w:cs="Roboto" w:eastAsia="Roboto" w:hAnsi="Roboto"/>
+          <w:color w:val="374151"/>
+          <w:sz w:val="24"/>
+          <w:szCs w:val="24"/>
+          <w:rtl w:val="0"/>
+        </w:rPr>
+        <w:t xml:space="preserve"> in the text, e.g.:</w:t>
+      </w:r>
+    </w:p>
+    <w:p>
+      <w:pPr>
+        <w:pBdr>
+          <w:top w:color="d9d9e3" w:space="0" w:sz="0" w:val="none"/>
+          <w:left w:color="d9d9e3" w:space="0" w:sz="0" w:val="none"/>
+          <w:bottom w:color="d9d9e3" w:space="0" w:sz="0" w:val="none"/>
+          <w:right w:color="d9d9e3" w:space="0" w:sz="0" w:val="none"/>
+          <w:between w:color="d9d9e3" w:space="0" w:sz="0" w:val="none"/>
+        </w:pBdr>
+        <w:spacing w:after="300" w:lineRule="auto"/>
+        <w:rPr>
+          <w:rFonts w:ascii="Roboto" w:cs="Roboto" w:eastAsia="Roboto" w:hAnsi="Roboto"/>
+          <w:i w:val="1"/>
+          <w:color w:val="374151"/>
+          <w:sz w:val="24"/>
+          <w:szCs w:val="24"/>
+        </w:rPr>
+      </w:pPr>
+      <w:r>
+        <w:rPr>
+          <w:rFonts w:ascii="Roboto" w:cs="Roboto" w:eastAsia="Roboto" w:hAnsi="Roboto"/>
+          <w:i w:val="1"/>
+          <w:color w:val="374151"/>
+          <w:sz w:val="24"/>
+          <w:szCs w:val="24"/>
+          <w:rtl w:val="0"/>
+        </w:rPr>
+        <w:t xml:space="preserve">“</w:t>
+      </w:r>
+      <w:r>
+        <w:rPr>
+          <w:rFonts w:ascii="Roboto" w:cs="Roboto" w:eastAsia="Roboto" w:hAnsi="Roboto"/>
+          <w:i w:val="1"/>
+          <w:color w:val="374151"/>
+          <w:sz w:val="24"/>
+          <w:szCs w:val="24"/>
+          <w:highlight w:val="yellow"/>
+          <w:rtl w:val="0"/>
+        </w:rPr>
+        <w:t xml:space="preserve">The Federal Reserve's response to the COVID-19 shock, marked by slashing interest rates and injecting massive liquidity, was intended to stabilize the economy but ultimately contributed to rising inflation</w:t>
+      </w:r>
+      <w:r>
+        <w:rPr>
+          <w:rFonts w:ascii="Roboto" w:cs="Roboto" w:eastAsia="Roboto" w:hAnsi="Roboto"/>
+          <w:i w:val="1"/>
+          <w:color w:val="374151"/>
+          <w:sz w:val="24"/>
+          <w:szCs w:val="24"/>
+          <w:rtl w:val="0"/>
+        </w:rPr>
+        <w:t xml:space="preserve">.</w:t>
+      </w:r>
+      <w:r>
+        <w:rPr>
+          <w:rFonts w:ascii="Roboto" w:cs="Roboto" w:eastAsia="Roboto" w:hAnsi="Roboto"/>
+          <w:i w:val="1"/>
+          <w:color w:val="374151"/>
+          <w:sz w:val="24"/>
+          <w:szCs w:val="24"/>
+          <w:highlight w:val="yellow"/>
+          <w:rtl w:val="0"/>
+        </w:rPr>
+        <w:t xml:space="preserve"> By keeping these policies in place too long, </w:t>
+      </w:r>
+      <w:r>
+        <w:rPr>
+          <w:rFonts w:ascii="Roboto" w:cs="Roboto" w:eastAsia="Roboto" w:hAnsi="Roboto"/>
+          <w:i w:val="1"/>
+          <w:color w:val="374151"/>
+          <w:sz w:val="24"/>
+          <w:szCs w:val="24"/>
+          <w:shd w:fill="6d9eeb" w:val="clear"/>
+          <w:rtl w:val="0"/>
+        </w:rPr>
+        <w:t xml:space="preserve">even as demand rebounded</w:t>
+      </w:r>
+      <w:r>
+        <w:rPr>
+          <w:rFonts w:ascii="Roboto" w:cs="Roboto" w:eastAsia="Roboto" w:hAnsi="Roboto"/>
+          <w:i w:val="1"/>
+          <w:color w:val="374151"/>
+          <w:sz w:val="24"/>
+          <w:szCs w:val="24"/>
+          <w:highlight w:val="yellow"/>
+          <w:rtl w:val="0"/>
+        </w:rPr>
+        <w:t xml:space="preserve"> </w:t>
+      </w:r>
+      <w:r>
+        <w:rPr>
+          <w:rFonts w:ascii="Roboto" w:cs="Roboto" w:eastAsia="Roboto" w:hAnsi="Roboto"/>
+          <w:i w:val="1"/>
+          <w:color w:val="374151"/>
+          <w:sz w:val="24"/>
+          <w:szCs w:val="24"/>
+          <w:highlight w:val="magenta"/>
+          <w:rtl w:val="0"/>
+        </w:rPr>
+        <w:t xml:space="preserve">and supply chains remained disrupted,</w:t>
+      </w:r>
+      <w:r>
+        <w:rPr>
+          <w:rFonts w:ascii="Roboto" w:cs="Roboto" w:eastAsia="Roboto" w:hAnsi="Roboto"/>
+          <w:i w:val="1"/>
+          <w:color w:val="374151"/>
+          <w:sz w:val="24"/>
+          <w:szCs w:val="24"/>
+          <w:highlight w:val="yellow"/>
+          <w:rtl w:val="0"/>
+        </w:rPr>
+        <w:t xml:space="preserve"> the Fed fueled </w:t>
+      </w:r>
+      <w:r>
+        <w:rPr>
+          <w:rFonts w:ascii="Roboto" w:cs="Roboto" w:eastAsia="Roboto" w:hAnsi="Roboto"/>
+          <w:i w:val="1"/>
+          <w:color w:val="374151"/>
+          <w:sz w:val="24"/>
+          <w:szCs w:val="24"/>
+          <w:shd w:fill="6aa84f" w:val="clear"/>
+          <w:rtl w:val="0"/>
+        </w:rPr>
+        <w:t xml:space="preserve">excessive demand</w:t>
+      </w:r>
+      <w:r>
+        <w:rPr>
+          <w:rFonts w:ascii="Roboto" w:cs="Roboto" w:eastAsia="Roboto" w:hAnsi="Roboto"/>
+          <w:i w:val="1"/>
+          <w:color w:val="374151"/>
+          <w:sz w:val="24"/>
+          <w:szCs w:val="24"/>
+          <w:highlight w:val="yellow"/>
+          <w:rtl w:val="0"/>
+        </w:rPr>
+        <w:t xml:space="preserve"> and thus </w:t>
+      </w:r>
+      <w:r>
+        <w:rPr>
+          <w:rFonts w:ascii="Roboto" w:cs="Roboto" w:eastAsia="Roboto" w:hAnsi="Roboto"/>
+          <w:i w:val="1"/>
+          <w:color w:val="374151"/>
+          <w:sz w:val="24"/>
+          <w:szCs w:val="24"/>
+          <w:highlight w:val="red"/>
+          <w:rtl w:val="0"/>
+        </w:rPr>
+        <w:t xml:space="preserve">price increases</w:t>
+      </w:r>
+      <w:r>
+        <w:rPr>
+          <w:rFonts w:ascii="Roboto" w:cs="Roboto" w:eastAsia="Roboto" w:hAnsi="Roboto"/>
+          <w:i w:val="1"/>
+          <w:color w:val="374151"/>
+          <w:sz w:val="24"/>
+          <w:szCs w:val="24"/>
+          <w:highlight w:val="yellow"/>
+          <w:rtl w:val="0"/>
+        </w:rPr>
+        <w:t xml:space="preserve">.</w:t>
+      </w:r>
+      <w:r>
+        <w:rPr>
+          <w:rFonts w:ascii="Roboto" w:cs="Roboto" w:eastAsia="Roboto" w:hAnsi="Roboto"/>
+          <w:i w:val="1"/>
+          <w:color w:val="374151"/>
+          <w:sz w:val="24"/>
+          <w:szCs w:val="24"/>
+          <w:rtl w:val="0"/>
+        </w:rPr>
+        <w:t xml:space="preserve">”</w:t>
+      </w:r>
+    </w:p>
+    <w:p>
+      <w:pPr>
+        <w:pBdr>
+          <w:top w:color="d9d9e3" w:space="0" w:sz="0" w:val="none"/>
+          <w:left w:color="d9d9e3" w:space="0" w:sz="0" w:val="none"/>
+          <w:bottom w:color="d9d9e3" w:space="0" w:sz="0" w:val="none"/>
+          <w:right w:color="d9d9e3" w:space="0" w:sz="0" w:val="none"/>
+          <w:between w:color="d9d9e3" w:space="0" w:sz="0" w:val="none"/>
+        </w:pBdr>
+        <w:spacing w:after="300" w:lineRule="auto"/>
+        <w:rPr>
+          <w:rFonts w:ascii="Roboto" w:cs="Roboto" w:eastAsia="Roboto" w:hAnsi="Roboto"/>
+          <w:color w:val="374151"/>
+          <w:sz w:val="24"/>
+          <w:szCs w:val="24"/>
+        </w:rPr>
+      </w:pPr>
+      <w:r>
+        <w:rPr>
+          <w:rFonts w:ascii="Roboto" w:cs="Roboto" w:eastAsia="Roboto" w:hAnsi="Roboto"/>
+          <w:color w:val="374151"/>
+          <w:sz w:val="24"/>
+          <w:szCs w:val="24"/>
+          <w:rtl w:val="0"/>
+        </w:rPr>
+        <w:t xml:space="preserve">This example serves as orientation and is generated by ChatGPT4. The story of this paragraph is a collection of events involving the event of 1. Monetary Policy (yellow), 2. “Pent-up demand”,  3. “Supply chain issues”, 4. “Demand residuals”, and 5. “inflation”. </w:t>
+      </w:r>
+    </w:p>
+    <w:p>
+      <w:pPr>
+        <w:pBdr>
+          <w:top w:color="d9d9e3" w:space="0" w:sz="0" w:val="none"/>
+          <w:left w:color="d9d9e3" w:space="0" w:sz="0" w:val="none"/>
+          <w:bottom w:color="d9d9e3" w:space="0" w:sz="0" w:val="none"/>
+          <w:right w:color="d9d9e3" w:space="0" w:sz="0" w:val="none"/>
+          <w:between w:color="d9d9e3" w:space="0" w:sz="0" w:val="none"/>
+        </w:pBdr>
+        <w:spacing w:after="300" w:lineRule="auto"/>
+        <w:rPr>
+          <w:rFonts w:ascii="Roboto" w:cs="Roboto" w:eastAsia="Roboto" w:hAnsi="Roboto"/>
+          <w:color w:val="374151"/>
+          <w:sz w:val="24"/>
+          <w:szCs w:val="24"/>
+        </w:rPr>
+      </w:pPr>
+      <w:r>
+        <w:rPr>
+          <w:rFonts w:ascii="Roboto" w:cs="Roboto" w:eastAsia="Roboto" w:hAnsi="Roboto"/>
+          <w:color w:val="374151"/>
+          <w:sz w:val="24"/>
+          <w:szCs w:val="24"/>
+        </w:rPr>
+        <w:drawing>
+          <wp:inline distB="114300" distT="114300" distL="114300" distR="114300">
+            <wp:extent cx="5429250" cy="7858125"/>
+            <wp:effectExtent b="0" l="0" r="0" t="0"/>
+            <wp:docPr id="2" name="image2.png"/>
+            <a:graphic>
+              <a:graphicData uri="http://schemas.openxmlformats.org/drawingml/2006/picture">
+                <pic:pic>
+                  <pic:nvPicPr>
+                    <pic:cNvPr id="0" name="image2.png"/>
+                    <pic:cNvPicPr preferRelativeResize="0"/>
+                  </pic:nvPicPr>
+                  <pic:blipFill>
+                    <a:blip r:embed="rId9"/>
                     <a:srcRect b="0" l="0" r="0" t="0"/>
                     <a:stretch>
                       <a:fillRect/>
@@ -2185,16 +2423,16 @@
                 <wp:extent cx="4605338" cy="3598118"/>
                 <wp:effectExtent b="0" l="0" r="0" t="0"/>
                 <wp:wrapNone/>
-                <wp:docPr id="1" name="image3.png"/>
+                <wp:docPr id="1" name="image6.png"/>
                 <a:graphic>
                   <a:graphicData uri="http://schemas.openxmlformats.org/drawingml/2006/picture">
                     <pic:pic>
                       <pic:nvPicPr>
-                        <pic:cNvPr id="0" name="image3.png"/>
+                        <pic:cNvPr id="0" name="image6.png"/>
                         <pic:cNvPicPr preferRelativeResize="0"/>
                       </pic:nvPicPr>
                       <pic:blipFill>
-                        <a:blip r:embed="rId8"/>
+                        <a:blip r:embed="rId10"/>
                         <a:srcRect/>
                         <a:stretch>
                           <a:fillRect/>
@@ -2554,54 +2792,6 @@
     </w:p>
     <w:p>
       <w:pPr>
-        <w:pBdr>
-          <w:top w:color="d9d9e3" w:space="0" w:sz="0" w:val="none"/>
-          <w:left w:color="d9d9e3" w:space="0" w:sz="0" w:val="none"/>
-          <w:bottom w:color="d9d9e3" w:space="0" w:sz="0" w:val="none"/>
-          <w:right w:color="d9d9e3" w:space="0" w:sz="0" w:val="none"/>
-          <w:between w:color="d9d9e3" w:space="0" w:sz="0" w:val="none"/>
-        </w:pBdr>
-        <w:spacing w:after="300" w:lineRule="auto"/>
-        <w:ind w:left="0" w:firstLine="0"/>
-        <w:rPr>
-          <w:rFonts w:ascii="Roboto" w:cs="Roboto" w:eastAsia="Roboto" w:hAnsi="Roboto"/>
-          <w:color w:val="374151"/>
-          <w:sz w:val="24"/>
-          <w:szCs w:val="24"/>
-        </w:rPr>
-      </w:pPr>
-      <w:r>
-        <w:rPr>
-          <w:rtl w:val="0"/>
-        </w:rPr>
-      </w:r>
-    </w:p>
-    <w:p>
-      <w:pPr>
-        <w:pBdr>
-          <w:top w:color="d9d9e3" w:space="0" w:sz="0" w:val="none"/>
-          <w:left w:color="d9d9e3" w:space="0" w:sz="0" w:val="none"/>
-          <w:bottom w:color="d9d9e3" w:space="0" w:sz="0" w:val="none"/>
-          <w:right w:color="d9d9e3" w:space="0" w:sz="0" w:val="none"/>
-          <w:between w:color="d9d9e3" w:space="0" w:sz="0" w:val="none"/>
-        </w:pBdr>
-        <w:spacing w:after="300" w:lineRule="auto"/>
-        <w:ind w:left="0" w:firstLine="0"/>
-        <w:rPr>
-          <w:rFonts w:ascii="Roboto" w:cs="Roboto" w:eastAsia="Roboto" w:hAnsi="Roboto"/>
-          <w:color w:val="374151"/>
-          <w:sz w:val="24"/>
-          <w:szCs w:val="24"/>
-        </w:rPr>
-      </w:pPr>
-      <w:r>
-        <w:rPr>
-          <w:rtl w:val="0"/>
-        </w:rPr>
-      </w:r>
-    </w:p>
-    <w:p>
-      <w:pPr>
         <w:numPr>
           <w:ilvl w:val="0"/>
           <w:numId w:val="3"/>
@@ -2633,7 +2823,7 @@
           <w:szCs w:val="24"/>
           <w:rtl w:val="0"/>
         </w:rPr>
-        <w:t xml:space="preserve">What is the document’s core story?</w:t>
+        <w:t xml:space="preserve">What is the document’s core story (authorial intents)?</w:t>
       </w:r>
     </w:p>
     <w:p>
@@ -2711,17 +2901,17 @@
           <w:szCs w:val="24"/>
           <w:rtl w:val="0"/>
         </w:rPr>
-        <w:t xml:space="preserve">Constitutional events: </w:t>
-      </w:r>
-      <w:r>
-        <w:rPr>
-          <w:rFonts w:ascii="Roboto" w:cs="Roboto" w:eastAsia="Roboto" w:hAnsi="Roboto"/>
-          <w:color w:val="374151"/>
-          <w:sz w:val="24"/>
-          <w:szCs w:val="24"/>
-          <w:rtl w:val="0"/>
-        </w:rPr>
-        <w:t xml:space="preserve">Essential events (backbone of the narrative), without them, the story would fundamentally change. </w:t>
+        <w:t xml:space="preserve">Constituent events: </w:t>
+      </w:r>
+      <w:r>
+        <w:rPr>
+          <w:rFonts w:ascii="Roboto" w:cs="Roboto" w:eastAsia="Roboto" w:hAnsi="Roboto"/>
+          <w:color w:val="374151"/>
+          <w:sz w:val="24"/>
+          <w:szCs w:val="24"/>
+          <w:rtl w:val="0"/>
+        </w:rPr>
+        <w:t xml:space="preserve">Essential events, or nuclei (backbone of the narrative), without them, the story would fundamentally change. </w:t>
       </w:r>
     </w:p>
     <w:p>
@@ -2760,7 +2950,99 @@
           <w:szCs w:val="24"/>
           <w:rtl w:val="0"/>
         </w:rPr>
-        <w:t xml:space="preserve">Non-essential events (catalyst), that add depth, richness, and complexity to the story. </w:t>
+        <w:t xml:space="preserve">Non-essential events, or satellite (catalyst), that add depth, richness, and complexity to the story. </w:t>
+      </w:r>
+    </w:p>
+    <w:p>
+      <w:pPr>
+        <w:pBdr>
+          <w:top w:color="d9d9e3" w:space="0" w:sz="0" w:val="none"/>
+          <w:left w:color="d9d9e3" w:space="0" w:sz="0" w:val="none"/>
+          <w:bottom w:color="d9d9e3" w:space="0" w:sz="0" w:val="none"/>
+          <w:right w:color="d9d9e3" w:space="0" w:sz="0" w:val="none"/>
+          <w:between w:color="d9d9e3" w:space="0" w:sz="0" w:val="none"/>
+        </w:pBdr>
+        <w:spacing w:after="300" w:lineRule="auto"/>
+        <w:rPr>
+          <w:rFonts w:ascii="Roboto" w:cs="Roboto" w:eastAsia="Roboto" w:hAnsi="Roboto"/>
+          <w:color w:val="374151"/>
+          <w:sz w:val="24"/>
+          <w:szCs w:val="24"/>
+        </w:rPr>
+      </w:pPr>
+      <w:r>
+        <w:rPr>
+          <w:rFonts w:ascii="Roboto" w:cs="Roboto" w:eastAsia="Roboto" w:hAnsi="Roboto"/>
+          <w:color w:val="374151"/>
+          <w:sz w:val="24"/>
+          <w:szCs w:val="24"/>
+          <w:rtl w:val="0"/>
+        </w:rPr>
+        <w:t xml:space="preserve">The core story is constructed with a sequence of constituent events. These constituent events do not refer to all the causal events to inflation. Rather, the narrator might mention K number of causes, but only N (N&lt;K) causes construct the core story as an opinion/authorial intent. In the above example, constituent events will be: monetary policy, demand and inflation. Supplementary events are pent-up demand and supply chain issues.</w:t>
+      </w:r>
+    </w:p>
+    <w:p>
+      <w:pPr>
+        <w:pBdr>
+          <w:top w:color="d9d9e3" w:space="0" w:sz="0" w:val="none"/>
+          <w:left w:color="d9d9e3" w:space="0" w:sz="0" w:val="none"/>
+          <w:bottom w:color="d9d9e3" w:space="0" w:sz="0" w:val="none"/>
+          <w:right w:color="d9d9e3" w:space="0" w:sz="0" w:val="none"/>
+          <w:between w:color="d9d9e3" w:space="0" w:sz="0" w:val="none"/>
+        </w:pBdr>
+        <w:spacing w:after="300" w:lineRule="auto"/>
+        <w:rPr>
+          <w:rFonts w:ascii="Roboto" w:cs="Roboto" w:eastAsia="Roboto" w:hAnsi="Roboto"/>
+          <w:color w:val="374151"/>
+          <w:sz w:val="24"/>
+          <w:szCs w:val="24"/>
+          <w:shd w:fill="434343" w:val="clear"/>
+        </w:rPr>
+      </w:pPr>
+      <w:r>
+        <w:rPr>
+          <w:rFonts w:ascii="Roboto" w:cs="Roboto" w:eastAsia="Roboto" w:hAnsi="Roboto"/>
+          <w:color w:val="374151"/>
+          <w:sz w:val="24"/>
+          <w:szCs w:val="24"/>
+        </w:rPr>
+        <w:drawing>
+          <wp:inline distB="114300" distT="114300" distL="114300" distR="114300">
+            <wp:extent cx="2662238" cy="3587365"/>
+            <wp:effectExtent b="0" l="0" r="0" t="0"/>
+            <wp:docPr id="5" name="image5.png"/>
+            <a:graphic>
+              <a:graphicData uri="http://schemas.openxmlformats.org/drawingml/2006/picture">
+                <pic:pic>
+                  <pic:nvPicPr>
+                    <pic:cNvPr id="0" name="image5.png"/>
+                    <pic:cNvPicPr preferRelativeResize="0"/>
+                  </pic:nvPicPr>
+                  <pic:blipFill>
+                    <a:blip r:embed="rId11"/>
+                    <a:srcRect b="0" l="0" r="0" t="0"/>
+                    <a:stretch>
+                      <a:fillRect/>
+                    </a:stretch>
+                  </pic:blipFill>
+                  <pic:spPr>
+                    <a:xfrm>
+                      <a:off x="0" y="0"/>
+                      <a:ext cx="2662238" cy="3587365"/>
+                    </a:xfrm>
+                    <a:prstGeom prst="rect"/>
+                    <a:ln/>
+                  </pic:spPr>
+                </pic:pic>
+              </a:graphicData>
+            </a:graphic>
+          </wp:inline>
+        </w:drawing>
+      </w:r>
+      <w:r>
+        <w:rPr>
+          <w:rtl w:val="0"/>
+        </w:rPr>
       </w:r>
     </w:p>
     <w:p>
@@ -2816,7 +3098,7 @@
           <w:szCs w:val="24"/>
           <w:rtl w:val="0"/>
         </w:rPr>
-        <w:t xml:space="preserve">We are interested in filtering the constitutional events, because this would allow us to (a) highlight the authorial intents and (b) reduce the sparsity of relations which is due to the typically high number of events in a document.</w:t>
+        <w:t xml:space="preserve">We are interested in filtering the constituent events, because this would allow us to (a) highlight the authorial intents and (b) reduce the sparsity of relations which is due to the typically high number of events in a document.</w:t>
       </w:r>
     </w:p>
     <w:p>
@@ -3041,7 +3323,7 @@
         </w:rPr>
         <w:t xml:space="preserve">Github-Page: </w:t>
       </w:r>
-      <w:hyperlink r:id="rId9">
+      <w:hyperlink r:id="rId12">
         <w:r>
           <w:rPr>
             <w:rFonts w:ascii="Roboto" w:cs="Roboto" w:eastAsia="Roboto" w:hAnsi="Roboto"/>
@@ -3064,6 +3346,218 @@
         </w:rPr>
         <w:t xml:space="preserve"> </w:t>
       </w:r>
+      <w:r>
+        <w:rPr>
+          <w:rtl w:val="0"/>
+        </w:rPr>
+      </w:r>
+    </w:p>
+    <w:p>
+      <w:pPr>
+        <w:pBdr>
+          <w:top w:color="d9d9e3" w:space="0" w:sz="0" w:val="none"/>
+          <w:left w:color="d9d9e3" w:space="0" w:sz="0" w:val="none"/>
+          <w:bottom w:color="d9d9e3" w:space="0" w:sz="0" w:val="none"/>
+          <w:right w:color="d9d9e3" w:space="0" w:sz="0" w:val="none"/>
+          <w:between w:color="d9d9e3" w:space="0" w:sz="0" w:val="none"/>
+        </w:pBdr>
+        <w:spacing w:after="300" w:lineRule="auto"/>
+        <w:rPr>
+          <w:rFonts w:ascii="Roboto" w:cs="Roboto" w:eastAsia="Roboto" w:hAnsi="Roboto"/>
+          <w:color w:val="374151"/>
+          <w:sz w:val="24"/>
+          <w:szCs w:val="24"/>
+        </w:rPr>
+      </w:pPr>
+      <w:r>
+        <w:rPr>
+          <w:rFonts w:ascii="Roboto" w:cs="Roboto" w:eastAsia="Roboto" w:hAnsi="Roboto"/>
+          <w:color w:val="374151"/>
+          <w:sz w:val="24"/>
+          <w:szCs w:val="24"/>
+          <w:rtl w:val="0"/>
+        </w:rPr>
+        <w:t xml:space="preserve">Annotation-Page: </w:t>
+      </w:r>
+      <w:hyperlink r:id="rId13">
+        <w:r>
+          <w:rPr>
+            <w:rFonts w:ascii="Roboto" w:cs="Roboto" w:eastAsia="Roboto" w:hAnsi="Roboto"/>
+            <w:color w:val="1155cc"/>
+            <w:sz w:val="24"/>
+            <w:szCs w:val="24"/>
+            <w:u w:val="single"/>
+            <w:rtl w:val="0"/>
+          </w:rPr>
+          <w:t xml:space="preserve">https://annotation.hitec.skynet.coypu.org/</w:t>
+        </w:r>
+      </w:hyperlink>
+      <w:r>
+        <w:rPr>
+          <w:rFonts w:ascii="Roboto" w:cs="Roboto" w:eastAsia="Roboto" w:hAnsi="Roboto"/>
+          <w:color w:val="374151"/>
+          <w:sz w:val="24"/>
+          <w:szCs w:val="24"/>
+          <w:rtl w:val="0"/>
+        </w:rPr>
+        <w:t xml:space="preserve"> </w:t>
+      </w:r>
+    </w:p>
+    <w:p>
+      <w:pPr>
+        <w:pBdr>
+          <w:top w:color="d9d9e3" w:space="0" w:sz="0" w:val="none"/>
+          <w:left w:color="d9d9e3" w:space="0" w:sz="0" w:val="none"/>
+          <w:bottom w:color="d9d9e3" w:space="0" w:sz="0" w:val="none"/>
+          <w:right w:color="d9d9e3" w:space="0" w:sz="0" w:val="none"/>
+          <w:between w:color="d9d9e3" w:space="0" w:sz="0" w:val="none"/>
+        </w:pBdr>
+        <w:spacing w:after="300" w:lineRule="auto"/>
+        <w:rPr>
+          <w:rFonts w:ascii="Roboto" w:cs="Roboto" w:eastAsia="Roboto" w:hAnsi="Roboto"/>
+          <w:color w:val="374151"/>
+          <w:sz w:val="24"/>
+          <w:szCs w:val="24"/>
+        </w:rPr>
+      </w:pPr>
+      <w:r>
+        <w:rPr>
+          <w:rtl w:val="0"/>
+        </w:rPr>
+      </w:r>
+    </w:p>
+    <w:p>
+      <w:pPr>
+        <w:pBdr>
+          <w:top w:color="d9d9e3" w:space="0" w:sz="0" w:val="none"/>
+          <w:left w:color="d9d9e3" w:space="0" w:sz="0" w:val="none"/>
+          <w:bottom w:color="d9d9e3" w:space="0" w:sz="0" w:val="none"/>
+          <w:right w:color="d9d9e3" w:space="0" w:sz="0" w:val="none"/>
+          <w:between w:color="d9d9e3" w:space="0" w:sz="0" w:val="none"/>
+        </w:pBdr>
+        <w:spacing w:after="300" w:lineRule="auto"/>
+        <w:rPr>
+          <w:rFonts w:ascii="Roboto" w:cs="Roboto" w:eastAsia="Roboto" w:hAnsi="Roboto"/>
+          <w:color w:val="374151"/>
+          <w:sz w:val="24"/>
+          <w:szCs w:val="24"/>
+        </w:rPr>
+      </w:pPr>
+      <w:r>
+        <w:rPr>
+          <w:rtl w:val="0"/>
+        </w:rPr>
+      </w:r>
+    </w:p>
+    <w:p>
+      <w:pPr>
+        <w:pBdr>
+          <w:top w:color="d9d9e3" w:space="0" w:sz="0" w:val="none"/>
+          <w:left w:color="d9d9e3" w:space="0" w:sz="0" w:val="none"/>
+          <w:bottom w:color="d9d9e3" w:space="0" w:sz="0" w:val="none"/>
+          <w:right w:color="d9d9e3" w:space="0" w:sz="0" w:val="none"/>
+          <w:between w:color="d9d9e3" w:space="0" w:sz="0" w:val="none"/>
+        </w:pBdr>
+        <w:spacing w:after="300" w:lineRule="auto"/>
+        <w:rPr>
+          <w:rFonts w:ascii="Roboto" w:cs="Roboto" w:eastAsia="Roboto" w:hAnsi="Roboto"/>
+          <w:color w:val="374151"/>
+          <w:sz w:val="24"/>
+          <w:szCs w:val="24"/>
+        </w:rPr>
+      </w:pPr>
+      <w:r>
+        <w:rPr>
+          <w:rtl w:val="0"/>
+        </w:rPr>
+      </w:r>
+    </w:p>
+    <w:p>
+      <w:pPr>
+        <w:pBdr>
+          <w:top w:color="d9d9e3" w:space="0" w:sz="0" w:val="none"/>
+          <w:left w:color="d9d9e3" w:space="0" w:sz="0" w:val="none"/>
+          <w:bottom w:color="d9d9e3" w:space="0" w:sz="0" w:val="none"/>
+          <w:right w:color="d9d9e3" w:space="0" w:sz="0" w:val="none"/>
+          <w:between w:color="d9d9e3" w:space="0" w:sz="0" w:val="none"/>
+        </w:pBdr>
+        <w:spacing w:after="300" w:lineRule="auto"/>
+        <w:rPr>
+          <w:rFonts w:ascii="Roboto" w:cs="Roboto" w:eastAsia="Roboto" w:hAnsi="Roboto"/>
+          <w:color w:val="374151"/>
+          <w:sz w:val="24"/>
+          <w:szCs w:val="24"/>
+        </w:rPr>
+      </w:pPr>
+      <w:r>
+        <w:rPr>
+          <w:rtl w:val="0"/>
+        </w:rPr>
+      </w:r>
+    </w:p>
+    <w:p>
+      <w:pPr>
+        <w:pBdr>
+          <w:top w:color="d9d9e3" w:space="0" w:sz="0" w:val="none"/>
+          <w:left w:color="d9d9e3" w:space="0" w:sz="0" w:val="none"/>
+          <w:bottom w:color="d9d9e3" w:space="0" w:sz="0" w:val="none"/>
+          <w:right w:color="d9d9e3" w:space="0" w:sz="0" w:val="none"/>
+          <w:between w:color="d9d9e3" w:space="0" w:sz="0" w:val="none"/>
+        </w:pBdr>
+        <w:spacing w:after="300" w:lineRule="auto"/>
+        <w:rPr>
+          <w:rFonts w:ascii="Roboto" w:cs="Roboto" w:eastAsia="Roboto" w:hAnsi="Roboto"/>
+          <w:color w:val="374151"/>
+          <w:sz w:val="24"/>
+          <w:szCs w:val="24"/>
+        </w:rPr>
+      </w:pPr>
+      <w:r>
+        <w:rPr>
+          <w:rtl w:val="0"/>
+        </w:rPr>
+      </w:r>
+    </w:p>
+    <w:p>
+      <w:pPr>
+        <w:pBdr>
+          <w:top w:color="d9d9e3" w:space="0" w:sz="0" w:val="none"/>
+          <w:left w:color="d9d9e3" w:space="0" w:sz="0" w:val="none"/>
+          <w:bottom w:color="d9d9e3" w:space="0" w:sz="0" w:val="none"/>
+          <w:right w:color="d9d9e3" w:space="0" w:sz="0" w:val="none"/>
+          <w:between w:color="d9d9e3" w:space="0" w:sz="0" w:val="none"/>
+        </w:pBdr>
+        <w:spacing w:after="300" w:lineRule="auto"/>
+        <w:rPr>
+          <w:rFonts w:ascii="Roboto" w:cs="Roboto" w:eastAsia="Roboto" w:hAnsi="Roboto"/>
+          <w:color w:val="374151"/>
+          <w:sz w:val="24"/>
+          <w:szCs w:val="24"/>
+        </w:rPr>
+      </w:pPr>
+      <w:r>
+        <w:rPr>
+          <w:rtl w:val="0"/>
+        </w:rPr>
+      </w:r>
+    </w:p>
+    <w:p>
+      <w:pPr>
+        <w:pBdr>
+          <w:top w:color="d9d9e3" w:space="0" w:sz="0" w:val="none"/>
+          <w:left w:color="d9d9e3" w:space="0" w:sz="0" w:val="none"/>
+          <w:bottom w:color="d9d9e3" w:space="0" w:sz="0" w:val="none"/>
+          <w:right w:color="d9d9e3" w:space="0" w:sz="0" w:val="none"/>
+          <w:between w:color="d9d9e3" w:space="0" w:sz="0" w:val="none"/>
+        </w:pBdr>
+        <w:spacing w:after="300" w:lineRule="auto"/>
+        <w:rPr>
+          <w:rFonts w:ascii="Roboto" w:cs="Roboto" w:eastAsia="Roboto" w:hAnsi="Roboto"/>
+          <w:color w:val="374151"/>
+          <w:sz w:val="24"/>
+          <w:szCs w:val="24"/>
+        </w:rPr>
+      </w:pPr>
       <w:r>
         <w:rPr>
           <w:rtl w:val="0"/>

</xml_diff>